<commit_message>
version 2.1 ---- complete report
</commit_message>
<xml_diff>
--- a/FinalProject/Report.docx
+++ b/FinalProject/Report.docx
@@ -211,17 +211,7 @@
                 <w:sz w:val="36"/>
                 <w:szCs w:val="36"/>
               </w:rPr>
-              <w:t xml:space="preserve"> 32018094</w:t>
-            </w:r>
-            <w:bookmarkStart w:id="0" w:name="_GoBack"/>
-            <w:bookmarkEnd w:id="0"/>
-            <w:r>
-              <w:rPr>
-                <w:rFonts w:ascii="Times New Roman" w:hAnsi="Times New Roman" w:cs="Times New Roman"/>
-                <w:sz w:val="36"/>
-                <w:szCs w:val="36"/>
-              </w:rPr>
-              <w:t>0030</w:t>
+              <w:t xml:space="preserve"> 320180940030</w:t>
             </w:r>
           </w:p>
           <w:p>
@@ -268,6 +258,22 @@
               </w:rPr>
               <w:t xml:space="preserve"> </w:t>
             </w:r>
+            <w:r>
+              <w:rPr>
+                <w:rFonts w:ascii="Times New Roman" w:hAnsi="Times New Roman" w:cs="Times New Roman"/>
+                <w:sz w:val="36"/>
+                <w:szCs w:val="36"/>
+              </w:rPr>
+              <w:t>320180940121</w:t>
+            </w:r>
+            <w:r>
+              <w:rPr>
+                <w:rFonts w:ascii="Times New Roman" w:hAnsi="Times New Roman" w:cs="Times New Roman"/>
+                <w:sz w:val="36"/>
+                <w:szCs w:val="36"/>
+              </w:rPr>
+              <w:t xml:space="preserve"> </w:t>
+            </w:r>
           </w:p>
           <w:p>
             <w:pPr>
@@ -305,6 +311,22 @@
               </w:rPr>
               <w:t>Yang</w:t>
             </w:r>
+            <w:r>
+              <w:rPr>
+                <w:rFonts w:ascii="Times New Roman" w:hAnsi="Times New Roman" w:cs="Times New Roman"/>
+                <w:sz w:val="36"/>
+                <w:szCs w:val="36"/>
+              </w:rPr>
+              <w:t xml:space="preserve"> </w:t>
+            </w:r>
+            <w:r>
+              <w:rPr>
+                <w:rFonts w:ascii="Times New Roman" w:hAnsi="Times New Roman" w:cs="Times New Roman"/>
+                <w:sz w:val="36"/>
+                <w:szCs w:val="36"/>
+              </w:rPr>
+              <w:t>20180940450</w:t>
+            </w:r>
           </w:p>
           <w:p>
             <w:pPr>
@@ -332,7 +354,7 @@
                 <w:sz w:val="36"/>
                 <w:szCs w:val="36"/>
               </w:rPr>
-              <w:t xml:space="preserve"> Xing</w:t>
+              <w:t xml:space="preserve"> Xin</w:t>
             </w:r>
             <w:r>
               <w:rPr>
@@ -341,6 +363,14 @@
                 <w:szCs w:val="36"/>
               </w:rPr>
               <w:t xml:space="preserve"> </w:t>
+            </w:r>
+            <w:r>
+              <w:rPr>
+                <w:rFonts w:ascii="Times New Roman" w:hAnsi="Times New Roman" w:cs="Times New Roman"/>
+                <w:sz w:val="36"/>
+                <w:szCs w:val="36"/>
+              </w:rPr>
+              <w:t>320180940391</w:t>
             </w:r>
           </w:p>
         </w:tc>
@@ -461,6 +491,8 @@
         </w:rPr>
         <w:br w:type="page"/>
       </w:r>
+      <w:bookmarkStart w:id="0" w:name="_GoBack"/>
+      <w:bookmarkEnd w:id="0"/>
     </w:p>
     <w:p>
       <w:pPr>
@@ -3744,21 +3776,7 @@
                               <w:rPr>
                                 <w:rFonts w:ascii="Times New Roman" w:hAnsi="Times New Roman" w:cs="Times New Roman"/>
                               </w:rPr>
-                              <w:t xml:space="preserve">he </w:t>
-                            </w:r>
-                            <w:proofErr w:type="spellStart"/>
-                            <w:r>
-                              <w:rPr>
-                                <w:rFonts w:ascii="Times New Roman" w:hAnsi="Times New Roman" w:cs="Times New Roman"/>
-                              </w:rPr>
-                              <w:t>linux</w:t>
-                            </w:r>
-                            <w:proofErr w:type="spellEnd"/>
-                            <w:r>
-                              <w:rPr>
-                                <w:rFonts w:ascii="Times New Roman" w:hAnsi="Times New Roman" w:cs="Times New Roman"/>
-                              </w:rPr>
-                              <w:t xml:space="preserve">-stable is dynamic. </w:t>
+                              <w:t xml:space="preserve">he linux-stable is dynamic. </w:t>
                             </w:r>
                             <w:r>
                               <w:rPr>
@@ -4098,21 +4116,7 @@
                         <w:rPr>
                           <w:rFonts w:ascii="Times New Roman" w:hAnsi="Times New Roman" w:cs="Times New Roman"/>
                         </w:rPr>
-                        <w:t xml:space="preserve">he </w:t>
-                      </w:r>
-                      <w:proofErr w:type="spellStart"/>
-                      <w:r>
-                        <w:rPr>
-                          <w:rFonts w:ascii="Times New Roman" w:hAnsi="Times New Roman" w:cs="Times New Roman"/>
-                        </w:rPr>
-                        <w:t>linux</w:t>
-                      </w:r>
-                      <w:proofErr w:type="spellEnd"/>
-                      <w:r>
-                        <w:rPr>
-                          <w:rFonts w:ascii="Times New Roman" w:hAnsi="Times New Roman" w:cs="Times New Roman"/>
-                        </w:rPr>
-                        <w:t xml:space="preserve">-stable is dynamic. </w:t>
+                        <w:t xml:space="preserve">he linux-stable is dynamic. </w:t>
                       </w:r>
                       <w:r>
                         <w:rPr>
@@ -7514,7 +7518,7 @@
               </wp:anchor>
             </w:drawing>
           </mc:Choice>
-          <mc:Fallback>
+          <mc:Fallback xmlns:w16="http://schemas.microsoft.com/office/word/2018/wordml" xmlns:w16cex="http://schemas.microsoft.com/office/word/2018/wordml/cex">
             <w:pict>
               <v:rect w14:anchorId="7EA0C257" id="矩形 1" o:spid="_x0000_s1026" style="position:absolute;left:0;text-align:left;margin-left:-38.25pt;margin-top:17.9pt;width:489.75pt;height:160.5pt;z-index:251660288;visibility:visible;mso-wrap-style:square;mso-height-percent:0;mso-wrap-distance-left:9pt;mso-wrap-distance-top:0;mso-wrap-distance-right:9pt;mso-wrap-distance-bottom:0;mso-position-horizontal:absolute;mso-position-horizontal-relative:text;mso-position-vertical:absolute;mso-position-vertical-relative:text;mso-height-percent:0;mso-height-relative:margin;v-text-anchor:middle" o:gfxdata="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" filled="f" strokecolor="black [3213]" strokeweight="1pt"/>
             </w:pict>
@@ -8933,29 +8937,163 @@
           <w:sz w:val="28"/>
           <w:szCs w:val="28"/>
         </w:rPr>
+        <w:t xml:space="preserve"> Clean &amp; Preprocess</w:t>
+      </w:r>
+    </w:p>
+    <w:p>
+      <w:pPr>
+        <w:adjustRightInd w:val="0"/>
+        <w:snapToGrid w:val="0"/>
+        <w:spacing w:line="360" w:lineRule="auto"/>
+        <w:rPr>
+          <w:rFonts w:ascii="Times New Roman" w:hAnsi="Times New Roman" w:cs="Times New Roman"/>
+          <w:b/>
+          <w:bCs/>
+          <w:sz w:val="24"/>
+          <w:szCs w:val="24"/>
+        </w:rPr>
+      </w:pPr>
+      <w:r>
+        <w:rPr>
+          <w:rFonts w:ascii="Times New Roman" w:hAnsi="Times New Roman" w:cs="Times New Roman" w:hint="eastAsia"/>
+          <w:b/>
+          <w:bCs/>
+          <w:sz w:val="24"/>
+          <w:szCs w:val="24"/>
+        </w:rPr>
+        <w:t>4</w:t>
+      </w:r>
+      <w:r>
+        <w:rPr>
+          <w:rFonts w:ascii="Times New Roman" w:hAnsi="Times New Roman" w:cs="Times New Roman"/>
+          <w:b/>
+          <w:bCs/>
+          <w:sz w:val="24"/>
+          <w:szCs w:val="24"/>
+        </w:rPr>
+        <w:t>.2.1 Commit Level Data</w:t>
+      </w:r>
+    </w:p>
+    <w:p>
+      <w:pPr>
+        <w:adjustRightInd w:val="0"/>
+        <w:snapToGrid w:val="0"/>
+        <w:spacing w:line="360" w:lineRule="auto"/>
+        <w:rPr>
+          <w:rFonts w:ascii="Times New Roman" w:hAnsi="Times New Roman" w:cs="Times New Roman"/>
+          <w:sz w:val="22"/>
+          <w:szCs w:val="24"/>
+        </w:rPr>
+      </w:pPr>
+      <w:r>
+        <w:rPr>
+          <w:rFonts w:ascii="Times New Roman" w:hAnsi="Times New Roman" w:cs="Times New Roman"/>
+          <w:sz w:val="22"/>
+          <w:szCs w:val="24"/>
+        </w:rPr>
+        <w:t>We have noticed that there is an outlier whose fix distance is larger than others in a large degree (it is 10 while most others are lower than 4). But for the reason that it is a legitimate member of the population we want to study, which are bugs, this outlier is not a bug we can remove. Then we go back to the data collecting step and extract the code of selected bugs.</w:t>
+      </w:r>
+    </w:p>
+    <w:p>
+      <w:pPr>
+        <w:adjustRightInd w:val="0"/>
+        <w:snapToGrid w:val="0"/>
+        <w:spacing w:line="360" w:lineRule="auto"/>
+        <w:rPr>
+          <w:rFonts w:ascii="Times New Roman" w:hAnsi="Times New Roman" w:cs="Times New Roman"/>
+          <w:sz w:val="22"/>
+          <w:szCs w:val="24"/>
+        </w:rPr>
+      </w:pPr>
+      <w:bookmarkStart w:id="6" w:name="OLE_LINK1"/>
+      <w:bookmarkStart w:id="7" w:name="OLE_LINK2"/>
+      <w:r>
+        <w:rPr>
+          <w:rFonts w:ascii="Times New Roman" w:hAnsi="Times New Roman" w:cs="Times New Roman" w:hint="eastAsia"/>
+          <w:sz w:val="22"/>
+          <w:szCs w:val="24"/>
+        </w:rPr>
+        <w:t>In</w:t>
+      </w:r>
+      <w:r>
+        <w:rPr>
+          <w:rFonts w:ascii="Times New Roman" w:hAnsi="Times New Roman" w:cs="Times New Roman"/>
+          <w:sz w:val="22"/>
+          <w:szCs w:val="24"/>
+        </w:rPr>
         <w:t xml:space="preserve"> </w:t>
       </w:r>
       <w:r>
         <w:rPr>
-          <w:rFonts w:ascii="Times New Roman" w:hAnsi="Times New Roman" w:cs="Times New Roman"/>
-          <w:b/>
-          <w:bCs/>
-          <w:sz w:val="28"/>
-          <w:szCs w:val="28"/>
-        </w:rPr>
-        <w:t xml:space="preserve">Clean &amp; </w:t>
-      </w:r>
-      <w:r>
-        <w:rPr>
-          <w:rFonts w:ascii="Times New Roman" w:hAnsi="Times New Roman" w:cs="Times New Roman"/>
-          <w:b/>
-          <w:bCs/>
-          <w:sz w:val="28"/>
-          <w:szCs w:val="28"/>
-        </w:rPr>
-        <w:t>Preprocess</w:t>
-      </w:r>
-    </w:p>
+          <w:rFonts w:ascii="Times New Roman" w:hAnsi="Times New Roman" w:cs="Times New Roman" w:hint="eastAsia"/>
+          <w:sz w:val="22"/>
+          <w:szCs w:val="24"/>
+        </w:rPr>
+        <w:t>order</w:t>
+      </w:r>
+      <w:r>
+        <w:rPr>
+          <w:rFonts w:ascii="Times New Roman" w:hAnsi="Times New Roman" w:cs="Times New Roman"/>
+          <w:sz w:val="22"/>
+          <w:szCs w:val="24"/>
+        </w:rPr>
+        <w:t xml:space="preserve"> </w:t>
+      </w:r>
+      <w:r>
+        <w:rPr>
+          <w:rFonts w:ascii="Times New Roman" w:hAnsi="Times New Roman" w:cs="Times New Roman" w:hint="eastAsia"/>
+          <w:sz w:val="22"/>
+          <w:szCs w:val="24"/>
+        </w:rPr>
+        <w:t>to</w:t>
+      </w:r>
+      <w:r>
+        <w:rPr>
+          <w:rFonts w:ascii="Times New Roman" w:hAnsi="Times New Roman" w:cs="Times New Roman"/>
+          <w:sz w:val="22"/>
+          <w:szCs w:val="24"/>
+        </w:rPr>
+        <w:t xml:space="preserve"> reduce the scope of time to make it easier to observe as a scatter plot, we translate the unit of time finding and fixing bugs from seconds to days. Besides, we normalize the data using </w:t>
+      </w:r>
+      <w:proofErr w:type="spellStart"/>
+      <w:r>
+        <w:rPr>
+          <w:rFonts w:ascii="Times New Roman" w:hAnsi="Times New Roman" w:cs="Times New Roman"/>
+          <w:sz w:val="22"/>
+          <w:szCs w:val="24"/>
+        </w:rPr>
+        <w:t>StandardScaler</w:t>
+      </w:r>
+      <w:proofErr w:type="spellEnd"/>
+      <w:r>
+        <w:rPr>
+          <w:rFonts w:ascii="Times New Roman" w:hAnsi="Times New Roman" w:cs="Times New Roman"/>
+          <w:sz w:val="22"/>
+          <w:szCs w:val="24"/>
+        </w:rPr>
+        <w:t xml:space="preserve"> provided in </w:t>
+      </w:r>
+      <w:proofErr w:type="spellStart"/>
+      <w:r>
+        <w:rPr>
+          <w:rFonts w:ascii="Times New Roman" w:hAnsi="Times New Roman" w:cs="Times New Roman"/>
+          <w:sz w:val="22"/>
+          <w:szCs w:val="24"/>
+        </w:rPr>
+        <w:t>sklearn</w:t>
+      </w:r>
+      <w:proofErr w:type="spellEnd"/>
+      <w:r>
+        <w:rPr>
+          <w:rFonts w:ascii="Times New Roman" w:hAnsi="Times New Roman" w:cs="Times New Roman"/>
+          <w:sz w:val="22"/>
+          <w:szCs w:val="24"/>
+        </w:rPr>
+        <w:t xml:space="preserve"> package, improving the precision of data.</w:t>
+      </w:r>
+    </w:p>
+    <w:bookmarkEnd w:id="6"/>
+    <w:bookmarkEnd w:id="7"/>
     <w:p>
       <w:pPr>
         <w:adjustRightInd w:val="0"/>
@@ -8969,6 +9107,20 @@
           <w:szCs w:val="24"/>
         </w:rPr>
       </w:pPr>
+    </w:p>
+    <w:p>
+      <w:pPr>
+        <w:adjustRightInd w:val="0"/>
+        <w:snapToGrid w:val="0"/>
+        <w:spacing w:line="360" w:lineRule="auto"/>
+        <w:rPr>
+          <w:rFonts w:ascii="Times New Roman" w:hAnsi="Times New Roman" w:cs="Times New Roman"/>
+          <w:b/>
+          <w:bCs/>
+          <w:sz w:val="24"/>
+          <w:szCs w:val="24"/>
+        </w:rPr>
+      </w:pPr>
       <w:r>
         <w:rPr>
           <w:rFonts w:ascii="Times New Roman" w:hAnsi="Times New Roman" w:cs="Times New Roman" w:hint="eastAsia"/>
@@ -8987,95 +9139,7 @@
           <w:sz w:val="24"/>
           <w:szCs w:val="24"/>
         </w:rPr>
-        <w:t>.2.1 Commit Level Data</w:t>
-      </w:r>
-    </w:p>
-    <w:p>
-      <w:pPr>
-        <w:adjustRightInd w:val="0"/>
-        <w:snapToGrid w:val="0"/>
-        <w:spacing w:line="360" w:lineRule="auto"/>
-        <w:rPr>
-          <w:rFonts w:ascii="Times New Roman" w:hAnsi="Times New Roman" w:cs="Times New Roman"/>
-          <w:sz w:val="22"/>
-          <w:szCs w:val="24"/>
-        </w:rPr>
-      </w:pPr>
-      <w:r>
-        <w:rPr>
-          <w:rFonts w:ascii="Times New Roman" w:hAnsi="Times New Roman" w:cs="Times New Roman"/>
-          <w:sz w:val="22"/>
-          <w:szCs w:val="24"/>
-        </w:rPr>
-        <w:t>We have noticed that there is an outlier whose fix distance is larger than others in a large degree (it is 10 while most others are lower than 4). But for the reason that it is a legitimate member of the population we want to study, which are bugs, this outlier is not a bug we can remove. Then we go back to the data collecting step and extract the code of selected bugs.</w:t>
-      </w:r>
-    </w:p>
-    <w:p>
-      <w:pPr>
-        <w:adjustRightInd w:val="0"/>
-        <w:snapToGrid w:val="0"/>
-        <w:spacing w:line="360" w:lineRule="auto"/>
-        <w:rPr>
-          <w:rFonts w:ascii="Times New Roman" w:hAnsi="Times New Roman" w:cs="Times New Roman"/>
-          <w:b/>
-          <w:bCs/>
-          <w:sz w:val="24"/>
-          <w:szCs w:val="24"/>
-        </w:rPr>
-      </w:pPr>
-    </w:p>
-    <w:p>
-      <w:pPr>
-        <w:adjustRightInd w:val="0"/>
-        <w:snapToGrid w:val="0"/>
-        <w:spacing w:line="360" w:lineRule="auto"/>
-        <w:rPr>
-          <w:rFonts w:ascii="Times New Roman" w:hAnsi="Times New Roman" w:cs="Times New Roman"/>
-          <w:b/>
-          <w:bCs/>
-          <w:sz w:val="24"/>
-          <w:szCs w:val="24"/>
-        </w:rPr>
-      </w:pPr>
-      <w:r>
-        <w:rPr>
-          <w:rFonts w:ascii="Times New Roman" w:hAnsi="Times New Roman" w:cs="Times New Roman" w:hint="eastAsia"/>
-          <w:b/>
-          <w:bCs/>
-          <w:sz w:val="24"/>
-          <w:szCs w:val="24"/>
-        </w:rPr>
-        <w:t>4</w:t>
-      </w:r>
-      <w:r>
-        <w:rPr>
-          <w:rFonts w:ascii="Times New Roman" w:hAnsi="Times New Roman" w:cs="Times New Roman"/>
-          <w:b/>
-          <w:bCs/>
-          <w:sz w:val="24"/>
-          <w:szCs w:val="24"/>
-        </w:rPr>
-        <w:t>.2.</w:t>
-      </w:r>
-      <w:r>
-        <w:rPr>
-          <w:rFonts w:ascii="Times New Roman" w:hAnsi="Times New Roman" w:cs="Times New Roman"/>
-          <w:b/>
-          <w:bCs/>
-          <w:sz w:val="24"/>
-          <w:szCs w:val="24"/>
-        </w:rPr>
-        <w:t>2</w:t>
-      </w:r>
-      <w:r>
-        <w:rPr>
-          <w:rFonts w:ascii="Times New Roman" w:hAnsi="Times New Roman" w:cs="Times New Roman"/>
-          <w:b/>
-          <w:bCs/>
-          <w:sz w:val="24"/>
-          <w:szCs w:val="24"/>
-        </w:rPr>
-        <w:t xml:space="preserve"> Code Level Data</w:t>
+        <w:t>.2.2 Code Level Data</w:t>
       </w:r>
     </w:p>
     <w:p>
@@ -9365,17 +9429,7 @@
           <w:sz w:val="24"/>
           <w:szCs w:val="24"/>
         </w:rPr>
-        <w:t>3</w:t>
-      </w:r>
-      <w:r>
-        <w:rPr>
-          <w:rFonts w:ascii="Times New Roman" w:hAnsi="Times New Roman" w:cs="Times New Roman"/>
-          <w:b/>
-          <w:bCs/>
-          <w:sz w:val="24"/>
-          <w:szCs w:val="24"/>
-        </w:rPr>
-        <w:t xml:space="preserve"> Author Level Data</w:t>
+        <w:t>3 Author Level Data</w:t>
       </w:r>
     </w:p>
     <w:p>
@@ -9385,10 +9439,118 @@
         <w:spacing w:line="360" w:lineRule="auto"/>
         <w:rPr>
           <w:rFonts w:ascii="Times New Roman" w:hAnsi="Times New Roman" w:cs="Times New Roman"/>
-          <w:sz w:val="24"/>
-          <w:szCs w:val="24"/>
-        </w:rPr>
-      </w:pPr>
+          <w:sz w:val="22"/>
+          <w:szCs w:val="24"/>
+        </w:rPr>
+      </w:pPr>
+      <w:r>
+        <w:rPr>
+          <w:rFonts w:ascii="Times New Roman" w:hAnsi="Times New Roman" w:cs="Times New Roman" w:hint="eastAsia"/>
+          <w:sz w:val="22"/>
+          <w:szCs w:val="24"/>
+        </w:rPr>
+        <w:t>In</w:t>
+      </w:r>
+      <w:r>
+        <w:rPr>
+          <w:rFonts w:ascii="Times New Roman" w:hAnsi="Times New Roman" w:cs="Times New Roman"/>
+          <w:sz w:val="22"/>
+          <w:szCs w:val="24"/>
+        </w:rPr>
+        <w:t xml:space="preserve"> </w:t>
+      </w:r>
+      <w:r>
+        <w:rPr>
+          <w:rFonts w:ascii="Times New Roman" w:hAnsi="Times New Roman" w:cs="Times New Roman" w:hint="eastAsia"/>
+          <w:sz w:val="22"/>
+          <w:szCs w:val="24"/>
+        </w:rPr>
+        <w:t>order</w:t>
+      </w:r>
+      <w:r>
+        <w:rPr>
+          <w:rFonts w:ascii="Times New Roman" w:hAnsi="Times New Roman" w:cs="Times New Roman"/>
+          <w:sz w:val="22"/>
+          <w:szCs w:val="24"/>
+        </w:rPr>
+        <w:t xml:space="preserve"> </w:t>
+      </w:r>
+      <w:r>
+        <w:rPr>
+          <w:rFonts w:ascii="Times New Roman" w:hAnsi="Times New Roman" w:cs="Times New Roman" w:hint="eastAsia"/>
+          <w:sz w:val="22"/>
+          <w:szCs w:val="24"/>
+        </w:rPr>
+        <w:t>to</w:t>
+      </w:r>
+      <w:r>
+        <w:rPr>
+          <w:rFonts w:ascii="Times New Roman" w:hAnsi="Times New Roman" w:cs="Times New Roman"/>
+          <w:sz w:val="22"/>
+          <w:szCs w:val="24"/>
+        </w:rPr>
+        <w:t xml:space="preserve"> reduce the scope of time to make it easier to observe as a scatter plot, we translate the unit of time finding and fixing bugs from seconds to days. Besides, we normalize the data using </w:t>
+      </w:r>
+      <w:proofErr w:type="spellStart"/>
+      <w:r>
+        <w:rPr>
+          <w:rFonts w:ascii="Times New Roman" w:hAnsi="Times New Roman" w:cs="Times New Roman"/>
+          <w:sz w:val="22"/>
+          <w:szCs w:val="24"/>
+        </w:rPr>
+        <w:t>StandardScaler</w:t>
+      </w:r>
+      <w:proofErr w:type="spellEnd"/>
+      <w:r>
+        <w:rPr>
+          <w:rFonts w:ascii="Times New Roman" w:hAnsi="Times New Roman" w:cs="Times New Roman"/>
+          <w:sz w:val="22"/>
+          <w:szCs w:val="24"/>
+        </w:rPr>
+        <w:t xml:space="preserve"> provided in </w:t>
+      </w:r>
+      <w:proofErr w:type="spellStart"/>
+      <w:r>
+        <w:rPr>
+          <w:rFonts w:ascii="Times New Roman" w:hAnsi="Times New Roman" w:cs="Times New Roman"/>
+          <w:sz w:val="22"/>
+          <w:szCs w:val="24"/>
+        </w:rPr>
+        <w:t>sklearn</w:t>
+      </w:r>
+      <w:proofErr w:type="spellEnd"/>
+      <w:r>
+        <w:rPr>
+          <w:rFonts w:ascii="Times New Roman" w:hAnsi="Times New Roman" w:cs="Times New Roman"/>
+          <w:sz w:val="22"/>
+          <w:szCs w:val="24"/>
+        </w:rPr>
+        <w:t xml:space="preserve"> package, improving the precision of data. </w:t>
+      </w:r>
+      <w:r>
+        <w:rPr>
+          <w:rFonts w:ascii="Times New Roman" w:hAnsi="Times New Roman" w:cs="Times New Roman"/>
+          <w:sz w:val="22"/>
+          <w:szCs w:val="24"/>
+        </w:rPr>
+        <w:t xml:space="preserve">The names are cleaned by normalizing the character sets in order to avoid names in messy format. Regarding the population to be study, the outliers which have extreme values but is </w:t>
+      </w:r>
+      <w:r>
+        <w:rPr>
+          <w:rFonts w:ascii="Times New Roman" w:hAnsi="Times New Roman" w:cs="Times New Roman"/>
+          <w:sz w:val="22"/>
+          <w:szCs w:val="24"/>
+        </w:rPr>
+        <w:t xml:space="preserve">legitimate </w:t>
+      </w:r>
+      <w:r>
+        <w:rPr>
+          <w:rFonts w:ascii="Times New Roman" w:hAnsi="Times New Roman" w:cs="Times New Roman"/>
+          <w:sz w:val="22"/>
+          <w:szCs w:val="24"/>
+        </w:rPr>
+        <w:t>are not removed.</w:t>
+      </w:r>
     </w:p>
     <w:p>
       <w:pPr>
@@ -10627,11 +10789,11 @@
       </w:r>
       <w:r>
         <w:rPr>
-          <w:rFonts w:ascii="Times New Roman" w:hAnsi="Times New Roman" w:cs="Times New Roman"/>
-          <w:sz w:val="24"/>
-          <w:szCs w:val="24"/>
-        </w:rPr>
-        <w:t>2</w:t>
+          <w:rFonts w:ascii="Times New Roman" w:hAnsi="Times New Roman" w:cs="Times New Roman" w:hint="eastAsia"/>
+          <w:sz w:val="24"/>
+          <w:szCs w:val="24"/>
+        </w:rPr>
+        <w:t>1</w:t>
       </w:r>
       <w:r>
         <w:rPr>
@@ -10766,6 +10928,126 @@
       <w:pPr>
         <w:rPr>
           <w:rFonts w:ascii="Times New Roman" w:hAnsi="Times New Roman" w:cs="Times New Roman"/>
+          <w:sz w:val="24"/>
+          <w:szCs w:val="24"/>
+        </w:rPr>
+      </w:pPr>
+      <w:r>
+        <w:rPr>
+          <w:rFonts w:ascii="Times New Roman" w:hAnsi="Times New Roman" w:cs="Times New Roman"/>
+          <w:sz w:val="24"/>
+          <w:szCs w:val="24"/>
+        </w:rPr>
+        <w:t>Correlation coefficients are used to measure the strength of the relationship between two variables.</w:t>
+      </w:r>
+      <w:r>
+        <w:rPr>
+          <w:rFonts w:ascii="Times New Roman" w:hAnsi="Times New Roman" w:cs="Times New Roman" w:hint="eastAsia"/>
+          <w:sz w:val="24"/>
+          <w:szCs w:val="24"/>
+        </w:rPr>
+        <w:t xml:space="preserve"> </w:t>
+      </w:r>
+      <w:r>
+        <w:rPr>
+          <w:rFonts w:ascii="Times New Roman" w:hAnsi="Times New Roman" w:cs="Times New Roman"/>
+          <w:sz w:val="24"/>
+          <w:szCs w:val="24"/>
+        </w:rPr>
+        <w:t xml:space="preserve">In the heatmap diagram, the larger the absolute value of correlation coefficients are, the </w:t>
+      </w:r>
+      <w:r>
+        <w:rPr>
+          <w:rFonts w:ascii="Times New Roman" w:hAnsi="Times New Roman" w:cs="Times New Roman"/>
+          <w:sz w:val="24"/>
+          <w:szCs w:val="24"/>
+        </w:rPr>
+        <w:t>shallower</w:t>
+      </w:r>
+      <w:r>
+        <w:rPr>
+          <w:rFonts w:ascii="Times New Roman" w:hAnsi="Times New Roman" w:cs="Times New Roman"/>
+          <w:sz w:val="24"/>
+          <w:szCs w:val="24"/>
+        </w:rPr>
+        <w:t xml:space="preserve"> are the colors, which reflects the stronger the relations are. We can conclude from the diagram that most variables do not have strong relations with each other</w:t>
+      </w:r>
+      <w:r>
+        <w:rPr>
+          <w:rFonts w:ascii="Times New Roman" w:hAnsi="Times New Roman" w:cs="Times New Roman"/>
+          <w:sz w:val="24"/>
+          <w:szCs w:val="24"/>
+        </w:rPr>
+        <w:t xml:space="preserve"> except some relations such as </w:t>
+      </w:r>
+      <w:proofErr w:type="spellStart"/>
+      <w:r>
+        <w:rPr>
+          <w:rFonts w:ascii="Times New Roman" w:hAnsi="Times New Roman" w:cs="Times New Roman"/>
+          <w:sz w:val="24"/>
+          <w:szCs w:val="24"/>
+        </w:rPr>
+        <w:t>find_bug_time</w:t>
+      </w:r>
+      <w:proofErr w:type="spellEnd"/>
+      <w:r>
+        <w:rPr>
+          <w:rFonts w:ascii="Times New Roman" w:hAnsi="Times New Roman" w:cs="Times New Roman"/>
+          <w:sz w:val="24"/>
+          <w:szCs w:val="24"/>
+        </w:rPr>
+        <w:t xml:space="preserve"> and </w:t>
+      </w:r>
+      <w:proofErr w:type="spellStart"/>
+      <w:r>
+        <w:rPr>
+          <w:rFonts w:ascii="Times New Roman" w:hAnsi="Times New Roman" w:cs="Times New Roman"/>
+          <w:sz w:val="24"/>
+          <w:szCs w:val="24"/>
+        </w:rPr>
+        <w:t>fix_bug_time</w:t>
+      </w:r>
+      <w:proofErr w:type="spellEnd"/>
+      <w:r>
+        <w:rPr>
+          <w:rFonts w:ascii="Times New Roman" w:hAnsi="Times New Roman" w:cs="Times New Roman"/>
+          <w:sz w:val="24"/>
+          <w:szCs w:val="24"/>
+        </w:rPr>
+        <w:t xml:space="preserve"> – </w:t>
+      </w:r>
+      <w:r>
+        <w:rPr>
+          <w:rFonts w:ascii="Times New Roman" w:hAnsi="Times New Roman" w:cs="Times New Roman" w:hint="eastAsia"/>
+          <w:sz w:val="24"/>
+          <w:szCs w:val="24"/>
+        </w:rPr>
+        <w:t>just</w:t>
+      </w:r>
+      <w:r>
+        <w:rPr>
+          <w:rFonts w:ascii="Times New Roman" w:hAnsi="Times New Roman" w:cs="Times New Roman"/>
+          <w:sz w:val="24"/>
+          <w:szCs w:val="24"/>
+        </w:rPr>
+        <w:t xml:space="preserve"> because they are logically strong related – developers can only fix a bug after it is found.</w:t>
+      </w:r>
+    </w:p>
+    <w:p>
+      <w:pPr>
+        <w:rPr>
+          <w:rFonts w:ascii="Times New Roman" w:hAnsi="Times New Roman" w:cs="Times New Roman" w:hint="eastAsia"/>
+          <w:b/>
+          <w:bCs/>
+          <w:sz w:val="24"/>
+          <w:szCs w:val="24"/>
+        </w:rPr>
+      </w:pPr>
+    </w:p>
+    <w:p>
+      <w:pPr>
+        <w:rPr>
+          <w:rFonts w:ascii="Times New Roman" w:hAnsi="Times New Roman" w:cs="Times New Roman"/>
           <w:b/>
           <w:bCs/>
           <w:sz w:val="24"/>
@@ -10846,9 +11128,9 @@
           <w:szCs w:val="24"/>
         </w:rPr>
         <w:drawing>
-          <wp:inline distT="0" distB="0" distL="0" distR="0" wp14:anchorId="7FC2A6D9" wp14:editId="74364E70">
-            <wp:extent cx="5201821" cy="5187315"/>
-            <wp:effectExtent l="0" t="0" r="0" b="0"/>
+          <wp:inline distT="0" distB="0" distL="0" distR="0" wp14:anchorId="7FC2A6D9" wp14:editId="2D3749BC">
+            <wp:extent cx="3039542" cy="3031066"/>
+            <wp:effectExtent l="0" t="0" r="8890" b="0"/>
             <wp:docPr id="4" name="图片 4"/>
             <wp:cNvGraphicFramePr>
               <a:graphicFrameLocks xmlns:a="http://schemas.openxmlformats.org/drawingml/2006/main" noChangeAspect="1"/>
@@ -10875,7 +11157,7 @@
                   <pic:spPr>
                     <a:xfrm>
                       <a:off x="0" y="0"/>
-                      <a:ext cx="5201821" cy="5187315"/>
+                      <a:ext cx="3052016" cy="3043505"/>
                     </a:xfrm>
                     <a:prstGeom prst="rect">
                       <a:avLst/>
@@ -10886,6 +11168,26 @@
             </a:graphic>
           </wp:inline>
         </w:drawing>
+      </w:r>
+    </w:p>
+    <w:p>
+      <w:pPr>
+        <w:adjustRightInd w:val="0"/>
+        <w:snapToGrid w:val="0"/>
+        <w:spacing w:line="360" w:lineRule="auto"/>
+        <w:rPr>
+          <w:rFonts w:ascii="Times New Roman" w:hAnsi="Times New Roman" w:cs="Times New Roman"/>
+          <w:sz w:val="24"/>
+          <w:szCs w:val="24"/>
+        </w:rPr>
+      </w:pPr>
+      <w:r>
+        <w:rPr>
+          <w:rFonts w:ascii="Times New Roman" w:hAnsi="Times New Roman" w:cs="Times New Roman"/>
+          <w:sz w:val="24"/>
+          <w:szCs w:val="24"/>
+        </w:rPr>
+        <w:t>The scatter diagram provides a preview of the relations between variables. The relations are not obvious in most diagrams. Most of the relatively strong relations seem to have linear relations.</w:t>
       </w:r>
     </w:p>
     <w:p>
@@ -11050,6 +11352,63 @@
       <w:pPr>
         <w:rPr>
           <w:rFonts w:ascii="Times New Roman" w:hAnsi="Times New Roman" w:cs="Times New Roman"/>
+          <w:sz w:val="24"/>
+          <w:szCs w:val="24"/>
+        </w:rPr>
+      </w:pPr>
+      <w:r>
+        <w:rPr>
+          <w:rFonts w:ascii="Times New Roman" w:hAnsi="Times New Roman" w:cs="Times New Roman"/>
+          <w:sz w:val="24"/>
+          <w:szCs w:val="24"/>
+        </w:rPr>
+        <w:t xml:space="preserve">In the heatmap diagram, the larger the absolute value of correlation coefficients are, the shallower are the colors, which reflects the stronger the relations are. </w:t>
+      </w:r>
+      <w:r>
+        <w:rPr>
+          <w:rFonts w:ascii="Times New Roman" w:hAnsi="Times New Roman" w:cs="Times New Roman"/>
+          <w:sz w:val="24"/>
+          <w:szCs w:val="24"/>
+        </w:rPr>
+        <w:t xml:space="preserve">It reflects that the bug ratio </w:t>
+      </w:r>
+      <w:proofErr w:type="gramStart"/>
+      <w:r>
+        <w:rPr>
+          <w:rFonts w:ascii="Times New Roman" w:hAnsi="Times New Roman" w:cs="Times New Roman"/>
+          <w:sz w:val="24"/>
+          <w:szCs w:val="24"/>
+        </w:rPr>
+        <w:t>have</w:t>
+      </w:r>
+      <w:proofErr w:type="gramEnd"/>
+      <w:r>
+        <w:rPr>
+          <w:rFonts w:ascii="Times New Roman" w:hAnsi="Times New Roman" w:cs="Times New Roman"/>
+          <w:sz w:val="24"/>
+          <w:szCs w:val="24"/>
+        </w:rPr>
+        <w:t xml:space="preserve"> extremely weak relations with other variables. Only some logically related variables have relatively strong relations such as total fix distances of an author and the number of his/her commits—the calculate of fix distances relies on the number of commits in a large degree.</w:t>
+      </w:r>
+    </w:p>
+    <w:p>
+      <w:pPr>
+        <w:adjustRightInd w:val="0"/>
+        <w:snapToGrid w:val="0"/>
+        <w:spacing w:line="360" w:lineRule="auto"/>
+        <w:rPr>
+          <w:rFonts w:ascii="Times New Roman" w:hAnsi="Times New Roman" w:cs="Times New Roman"/>
+          <w:b/>
+          <w:bCs/>
+          <w:sz w:val="24"/>
+          <w:szCs w:val="24"/>
+        </w:rPr>
+      </w:pPr>
+    </w:p>
+    <w:p>
+      <w:pPr>
+        <w:rPr>
+          <w:rFonts w:ascii="Times New Roman" w:hAnsi="Times New Roman" w:cs="Times New Roman"/>
           <w:b/>
           <w:bCs/>
           <w:sz w:val="24"/>
@@ -11130,9 +11489,9 @@
           <w:szCs w:val="24"/>
         </w:rPr>
         <w:drawing>
-          <wp:inline distT="0" distB="0" distL="0" distR="0" wp14:anchorId="4431FC36" wp14:editId="2955C0B6">
-            <wp:extent cx="5218510" cy="5187315"/>
-            <wp:effectExtent l="0" t="0" r="1270" b="0"/>
+          <wp:inline distT="0" distB="0" distL="0" distR="0" wp14:anchorId="4431FC36" wp14:editId="2F727FC5">
+            <wp:extent cx="3982085" cy="3958280"/>
+            <wp:effectExtent l="0" t="0" r="0" b="4445"/>
             <wp:docPr id="6" name="图片 6"/>
             <wp:cNvGraphicFramePr>
               <a:graphicFrameLocks xmlns:a="http://schemas.openxmlformats.org/drawingml/2006/main" noChangeAspect="1"/>
@@ -11159,7 +11518,7 @@
                   <pic:spPr>
                     <a:xfrm>
                       <a:off x="0" y="0"/>
-                      <a:ext cx="5218510" cy="5187315"/>
+                      <a:ext cx="3992761" cy="3968892"/>
                     </a:xfrm>
                     <a:prstGeom prst="rect">
                       <a:avLst/>
@@ -11269,6 +11628,18 @@
         </w:rPr>
         <w:t xml:space="preserve"> </w:t>
       </w:r>
+      <w:bookmarkStart w:id="8" w:name="OLE_LINK3"/>
+      <w:bookmarkStart w:id="9" w:name="OLE_LINK4"/>
+      <w:r>
+        <w:rPr>
+          <w:rFonts w:ascii="Times New Roman" w:hAnsi="Times New Roman" w:cs="Times New Roman"/>
+          <w:b/>
+          <w:bCs/>
+          <w:sz w:val="24"/>
+          <w:szCs w:val="24"/>
+        </w:rPr>
+        <w:t xml:space="preserve">Multiple </w:t>
+      </w:r>
       <w:r>
         <w:rPr>
           <w:rFonts w:ascii="Times New Roman" w:hAnsi="Times New Roman" w:cs="Times New Roman"/>
@@ -11280,6 +11651,60 @@
         <w:t>Linear Regression</w:t>
       </w:r>
     </w:p>
+    <w:p>
+      <w:pPr>
+        <w:adjustRightInd w:val="0"/>
+        <w:snapToGrid w:val="0"/>
+        <w:spacing w:line="360" w:lineRule="auto"/>
+        <w:rPr>
+          <w:rFonts w:ascii="Times New Roman" w:hAnsi="Times New Roman" w:cs="Times New Roman"/>
+          <w:sz w:val="24"/>
+          <w:szCs w:val="24"/>
+        </w:rPr>
+      </w:pPr>
+      <w:r>
+        <w:rPr>
+          <w:rFonts w:ascii="Times New Roman" w:hAnsi="Times New Roman" w:cs="Times New Roman"/>
+          <w:sz w:val="24"/>
+          <w:szCs w:val="24"/>
+        </w:rPr>
+        <w:t xml:space="preserve">For the reason that there are </w:t>
+      </w:r>
+      <w:r>
+        <w:rPr>
+          <w:rFonts w:ascii="Times New Roman" w:hAnsi="Times New Roman" w:cs="Times New Roman"/>
+          <w:sz w:val="24"/>
+          <w:szCs w:val="24"/>
+        </w:rPr>
+        <w:t>several explanatory variables</w:t>
+      </w:r>
+      <w:r>
+        <w:rPr>
+          <w:rFonts w:ascii="Times New Roman" w:hAnsi="Times New Roman" w:cs="Times New Roman"/>
+          <w:sz w:val="24"/>
+          <w:szCs w:val="24"/>
+        </w:rPr>
+        <w:t xml:space="preserve"> for each hypothesis, we use m</w:t>
+      </w:r>
+      <w:r>
+        <w:rPr>
+          <w:rFonts w:ascii="Times New Roman" w:hAnsi="Times New Roman" w:cs="Times New Roman"/>
+          <w:sz w:val="24"/>
+          <w:szCs w:val="24"/>
+        </w:rPr>
+        <w:t>ultiple linear regression</w:t>
+      </w:r>
+      <w:r>
+        <w:rPr>
+          <w:rFonts w:ascii="Times New Roman" w:hAnsi="Times New Roman" w:cs="Times New Roman"/>
+          <w:sz w:val="24"/>
+          <w:szCs w:val="24"/>
+        </w:rPr>
+        <w:t>.</w:t>
+      </w:r>
+    </w:p>
+    <w:bookmarkEnd w:id="8"/>
+    <w:bookmarkEnd w:id="9"/>
     <w:p>
       <w:pPr>
         <w:adjustRightInd w:val="0"/>
@@ -14207,7 +14632,7 @@
         <w:spacing w:line="360" w:lineRule="auto"/>
         <w:jc w:val="center"/>
         <w:rPr>
-          <w:rFonts w:ascii="Times New Roman" w:hAnsi="Times New Roman" w:cs="Times New Roman" w:hint="eastAsia"/>
+          <w:rFonts w:ascii="Times New Roman" w:hAnsi="Times New Roman" w:cs="Times New Roman"/>
           <w:bCs/>
           <w:sz w:val="24"/>
           <w:szCs w:val="24"/>
@@ -16305,7 +16730,7 @@
 </file>
 
 <file path=customXml/itemProps1.xml><?xml version="1.0" encoding="utf-8"?>
-<ds:datastoreItem xmlns:ds="http://schemas.openxmlformats.org/officeDocument/2006/customXml" ds:itemID="{3D369CAC-E695-4580-94C1-CAEAD02BB931}">
+<ds:datastoreItem xmlns:ds="http://schemas.openxmlformats.org/officeDocument/2006/customXml" ds:itemID="{BD5696D4-6035-4F73-9897-D2A654347228}">
   <ds:schemaRefs>
     <ds:schemaRef ds:uri="http://schemas.openxmlformats.org/officeDocument/2006/bibliography"/>
   </ds:schemaRefs>

</xml_diff>